<commit_message>
Add and update class files.
</commit_message>
<xml_diff>
--- a/CPSC-24500/WeeklySchedule.docx
+++ b/CPSC-24500/WeeklySchedule.docx
@@ -4,7 +4,7 @@
   <w:body>
     <w:p>
       <w:pPr>
-        <w:spacing w:before="240" w:after="0"/>
+        <w:spacing w:before="240" w:after="240"/>
         <w:rPr>
           <w:rStyle w:val="Strong"/>
         </w:rPr>
@@ -20,26 +20,40 @@
       <w:tblPr>
         <w:tblStyle w:val="TableGrid"/>
         <w:tblW w:w="9535" w:type="dxa"/>
+        <w:tblBorders>
+          <w:top w:val="none" w:sz="0" w:space="0" w:color="auto"/>
+          <w:left w:val="none" w:sz="0" w:space="0" w:color="auto"/>
+          <w:bottom w:val="none" w:sz="0" w:space="0" w:color="auto"/>
+          <w:right w:val="none" w:sz="0" w:space="0" w:color="auto"/>
+          <w:insideH w:val="none" w:sz="0" w:space="0" w:color="auto"/>
+          <w:insideV w:val="none" w:sz="0" w:space="0" w:color="auto"/>
+        </w:tblBorders>
         <w:tblLook w:val="04A0" w:firstRow="1" w:lastRow="0" w:firstColumn="1" w:lastColumn="0" w:noHBand="0" w:noVBand="1"/>
       </w:tblPr>
       <w:tblGrid>
-        <w:gridCol w:w="1303"/>
-        <w:gridCol w:w="8232"/>
+        <w:gridCol w:w="1328"/>
+        <w:gridCol w:w="8207"/>
       </w:tblGrid>
       <w:tr>
+        <w:trPr>
+          <w:trHeight w:val="1008"/>
+        </w:trPr>
         <w:tc>
           <w:tcPr>
-            <w:tcW w:w="1303" w:type="dxa"/>
+            <w:tcW w:w="1328" w:type="dxa"/>
           </w:tcPr>
           <w:p>
             <w:r>
               <w:t>Monday</w:t>
+            </w:r>
+            <w:r>
+              <w:t>:</w:t>
             </w:r>
           </w:p>
         </w:tc>
         <w:tc>
           <w:tcPr>
-            <w:tcW w:w="8232" w:type="dxa"/>
+            <w:tcW w:w="8207" w:type="dxa"/>
           </w:tcPr>
           <w:p>
             <w:r>
@@ -67,19 +81,25 @@
         </w:tc>
       </w:tr>
       <w:tr>
+        <w:trPr>
+          <w:trHeight w:val="1008"/>
+        </w:trPr>
         <w:tc>
           <w:tcPr>
-            <w:tcW w:w="1303" w:type="dxa"/>
+            <w:tcW w:w="1328" w:type="dxa"/>
           </w:tcPr>
           <w:p>
             <w:r>
               <w:t>Tuesday</w:t>
+            </w:r>
+            <w:r>
+              <w:t>:</w:t>
             </w:r>
           </w:p>
         </w:tc>
         <w:tc>
           <w:tcPr>
-            <w:tcW w:w="8232" w:type="dxa"/>
+            <w:tcW w:w="8207" w:type="dxa"/>
           </w:tcPr>
           <w:p>
             <w:r>
@@ -89,19 +109,25 @@
         </w:tc>
       </w:tr>
       <w:tr>
+        <w:trPr>
+          <w:trHeight w:val="1008"/>
+        </w:trPr>
         <w:tc>
           <w:tcPr>
-            <w:tcW w:w="1303" w:type="dxa"/>
+            <w:tcW w:w="1328" w:type="dxa"/>
           </w:tcPr>
           <w:p>
             <w:r>
               <w:t>Wednesday</w:t>
+            </w:r>
+            <w:r>
+              <w:t>:</w:t>
             </w:r>
           </w:p>
         </w:tc>
         <w:tc>
           <w:tcPr>
-            <w:tcW w:w="8232" w:type="dxa"/>
+            <w:tcW w:w="8207" w:type="dxa"/>
           </w:tcPr>
           <w:p>
             <w:r>
@@ -111,47 +137,53 @@
         </w:tc>
       </w:tr>
       <w:tr>
+        <w:trPr>
+          <w:trHeight w:val="1008"/>
+        </w:trPr>
         <w:tc>
           <w:tcPr>
-            <w:tcW w:w="1303" w:type="dxa"/>
+            <w:tcW w:w="1328" w:type="dxa"/>
           </w:tcPr>
           <w:p>
             <w:r>
               <w:t>Friday</w:t>
+            </w:r>
+            <w:r>
+              <w:t>:</w:t>
             </w:r>
           </w:p>
         </w:tc>
         <w:tc>
           <w:tcPr>
-            <w:tcW w:w="8232" w:type="dxa"/>
+            <w:tcW w:w="8207" w:type="dxa"/>
           </w:tcPr>
           <w:p>
             <w:r>
-              <w:t>Respond to another student’s post on the discussion board</w:t>
-            </w:r>
-            <w:r>
-              <w:t xml:space="preserve"> by midnight on Friday</w:t>
-            </w:r>
-            <w:r>
-              <w:t xml:space="preserve">. </w:t>
+              <w:t xml:space="preserve">Respond to another student’s post on the discussion board by midnight on Friday. </w:t>
             </w:r>
           </w:p>
         </w:tc>
       </w:tr>
       <w:tr>
+        <w:trPr>
+          <w:trHeight w:val="1008"/>
+        </w:trPr>
         <w:tc>
           <w:tcPr>
-            <w:tcW w:w="1303" w:type="dxa"/>
+            <w:tcW w:w="1328" w:type="dxa"/>
           </w:tcPr>
           <w:p>
             <w:r>
               <w:t>Sunday</w:t>
+            </w:r>
+            <w:r>
+              <w:t>:</w:t>
             </w:r>
           </w:p>
         </w:tc>
         <w:tc>
           <w:tcPr>
-            <w:tcW w:w="8232" w:type="dxa"/>
+            <w:tcW w:w="8207" w:type="dxa"/>
           </w:tcPr>
           <w:p>
             <w:r>

</xml_diff>